<commit_message>
Ajeitando algumas coisas no texto... ainda com 200 palavras
</commit_message>
<xml_diff>
--- a/ad1_empreendedorismo.docx
+++ b/ad1_empreendedorismo.docx
@@ -3,62 +3,156 @@
 <w:document xmlns:wpc="http://schemas.microsoft.com/office/word/2010/wordprocessingCanvas" xmlns:mc="http://schemas.openxmlformats.org/markup-compatibility/2006" xmlns:o="urn:schemas-microsoft-com:office:office" xmlns:r="http://schemas.openxmlformats.org/officeDocument/2006/relationships" xmlns:m="http://schemas.openxmlformats.org/officeDocument/2006/math" xmlns:v="urn:schemas-microsoft-com:vml" xmlns:wp14="http://schemas.microsoft.com/office/word/2010/wordprocessingDrawing" xmlns:wp="http://schemas.openxmlformats.org/drawingml/2006/wordprocessingDrawing" xmlns:w="http://schemas.openxmlformats.org/wordprocessingml/2006/main" xmlns:w14="http://schemas.microsoft.com/office/word/2010/wordml" xmlns:w10="urn:schemas-microsoft-com:office:word" xmlns:w15="http://schemas.microsoft.com/office/word/2012/wordml" xmlns:wpg="http://schemas.microsoft.com/office/word/2010/wordprocessingGroup" xmlns:wpi="http://schemas.microsoft.com/office/word/2010/wordprocessingInk" xmlns:wne="http://schemas.microsoft.com/office/word/2006/wordml" xmlns:wps="http://schemas.microsoft.com/office/word/2010/wordprocessingShape" xmlns:wpsCustomData="http://www.wps.cn/officeDocument/2013/wpsCustomData" mc:Ignorable="w14 w15 wp14">
   <w:body>
     <w:p>
-      <w:r>
-        <w:t xml:space="preserve">A palestra feita por Robinson Shiba, fundador da empresa de fast-food e comida </w:t>
-      </w:r>
-      <w:r>
-        <w:t xml:space="preserve">chinesa </w:t>
-      </w:r>
-      <w:r>
-        <w:t>China in Box</w:t>
-      </w:r>
-      <w:r>
-        <w:t>, conta a história de vida dele, também aborda relatos e motivações que  influenciaram o surgimento da empresa.</w:t>
-      </w:r>
-    </w:p>
-    <w:p>
-      <w:r>
-        <w:t>A palestra é bastante superficial, ou seja, não traz detalhes do planejamento de Shiba para construir seu negócio, tão pouco aborda o empreendedorismo como um processo.</w:t>
-      </w:r>
-    </w:p>
-    <w:p/>
-    <w:p>
       <w:pPr>
         <w:rPr>
-          <w:rFonts w:hint="default"/>
+          <w:sz w:val="24"/>
+          <w:szCs w:val="24"/>
         </w:rPr>
       </w:pPr>
       <w:r>
-        <w:t xml:space="preserve">Robinson nos conta que a ideia para criar a empresa surgiu em uma viagem ao Estados Unidos, onde teve contato com </w:t>
-      </w:r>
-      <w:r>
-        <w:rPr>
-          <w:rFonts w:hint="default"/>
-        </w:rPr>
-        <w:t>“box” de comida chinesa. Ele reparou que não havia aquele tipo negócio no Brasil e seria uma boa ideia investir nesse tipo de comercio em sua terra natal, pois o mercado brasileiro não estava saturado de delivery desse gênero.</w:t>
+        <w:rPr>
+          <w:sz w:val="24"/>
+          <w:szCs w:val="24"/>
+        </w:rPr>
+        <w:t>A palestra feita por Robinson Shiba, fundador da empresa de fast-food e comida chinesa China in Box, conta a história de vida dele, também aborda relatos e motivações que  influenciaram o surgimento da empresa.</w:t>
       </w:r>
     </w:p>
     <w:p>
       <w:pPr>
         <w:rPr>
-          <w:rFonts w:hint="default"/>
+          <w:sz w:val="24"/>
+          <w:szCs w:val="24"/>
+        </w:rPr>
+      </w:pPr>
+      <w:r>
+        <w:rPr>
+          <w:sz w:val="24"/>
+          <w:szCs w:val="24"/>
+        </w:rPr>
+        <w:t>A palestra é bastante superficial, ou seja, não traz detalhes do planejamento de Shiba para construir seu negócio, tão pouco aborda o empreendedorismo como um processo.</w:t>
+      </w:r>
+    </w:p>
+    <w:p>
+      <w:pPr>
+        <w:rPr>
+          <w:sz w:val="24"/>
+          <w:szCs w:val="24"/>
         </w:rPr>
       </w:pPr>
     </w:p>
     <w:p>
-      <w:r>
-        <w:rPr>
-          <w:rFonts w:hint="default"/>
-        </w:rPr>
-        <w:t xml:space="preserve">O capital inicial para a criação da empresa veio da venda de dois consultórios que Robison Shiba tinha e  do seu pai que vendeu um apartamento por um terço do valor para ajudar o filho nesta empreitada. Embora todo o negocio inicialmente tenha riscos, este fato ajudou a não se contrair uma divida no inicio desta empreitada, entretanto, não é informado o capital inicial que foi utilizado para uma iniciativa </w:t>
+      <w:pPr>
+        <w:rPr>
+          <w:rFonts w:hint="default"/>
+          <w:sz w:val="24"/>
+          <w:szCs w:val="24"/>
+        </w:rPr>
+      </w:pPr>
+      <w:r>
+        <w:rPr>
+          <w:sz w:val="24"/>
+          <w:szCs w:val="24"/>
+        </w:rPr>
+        <w:t xml:space="preserve">Robinson nos conta que a ideia para criar a empresa surgiu em uma viagem ao Estados Unidos, onde teve contato com </w:t>
+      </w:r>
+      <w:r>
+        <w:rPr>
+          <w:rFonts w:hint="default"/>
+          <w:sz w:val="24"/>
+          <w:szCs w:val="24"/>
+        </w:rPr>
+        <w:t>“box” de comida chinesa. Ele reparou que não havia aquele tipo negócio no Brasil e seria uma boa ideia investir nesse tipo de comercio em sua terra natal, pois o mercado brasileiro não estava saturado de delivery desse gênero.</w:t>
+      </w:r>
+    </w:p>
+    <w:p>
+      <w:pPr>
+        <w:rPr>
+          <w:rFonts w:hint="default"/>
+          <w:sz w:val="24"/>
+          <w:szCs w:val="24"/>
+        </w:rPr>
+      </w:pPr>
+    </w:p>
+    <w:p>
+      <w:pPr>
+        <w:rPr>
+          <w:sz w:val="24"/>
+          <w:szCs w:val="24"/>
+        </w:rPr>
+      </w:pPr>
+      <w:r>
+        <w:rPr>
+          <w:rFonts w:hint="default"/>
+          <w:sz w:val="24"/>
+          <w:szCs w:val="24"/>
+        </w:rPr>
+        <w:t xml:space="preserve">O capital inicial para a criação da empresa veio da venda de dois consultórios que Robison Shiba tinha e </w:t>
+      </w:r>
+      <w:r>
+        <w:rPr>
+          <w:rFonts w:hint="default"/>
+          <w:sz w:val="24"/>
+          <w:szCs w:val="24"/>
+        </w:rPr>
+        <w:t>através do</w:t>
+      </w:r>
+      <w:r>
+        <w:rPr>
+          <w:rFonts w:hint="default"/>
+          <w:sz w:val="24"/>
+          <w:szCs w:val="24"/>
+        </w:rPr>
+        <w:t xml:space="preserve"> seu pai</w:t>
+      </w:r>
+      <w:r>
+        <w:rPr>
+          <w:rFonts w:hint="default"/>
+          <w:sz w:val="24"/>
+          <w:szCs w:val="24"/>
+        </w:rPr>
+        <w:t>,</w:t>
+      </w:r>
+      <w:r>
+        <w:rPr>
+          <w:rFonts w:hint="default"/>
+          <w:sz w:val="24"/>
+          <w:szCs w:val="24"/>
+        </w:rPr>
+        <w:t xml:space="preserve"> que vendeu um apartamento por um terço do valor para ajudar o filho nesta empreitada. Embora todo o negocio inicialmente tenha riscos, este fato ajudou </w:t>
+      </w:r>
+      <w:r>
+        <w:rPr>
+          <w:rFonts w:hint="default"/>
+          <w:sz w:val="24"/>
+          <w:szCs w:val="24"/>
+        </w:rPr>
+        <w:t>Shiba a não</w:t>
+      </w:r>
+      <w:r>
+        <w:rPr>
+          <w:rFonts w:hint="default"/>
+          <w:sz w:val="24"/>
+          <w:szCs w:val="24"/>
+        </w:rPr>
+        <w:t xml:space="preserve"> contrair uma divida no inicio da empreitada, entretanto, não é informado o </w:t>
+      </w:r>
+      <w:r>
+        <w:rPr>
+          <w:rFonts w:hint="default"/>
+          <w:sz w:val="24"/>
+          <w:szCs w:val="24"/>
+        </w:rPr>
+        <w:t xml:space="preserve">valor do </w:t>
       </w:r>
       <w:bookmarkStart w:id="0" w:name="_GoBack"/>
       <w:bookmarkEnd w:id="0"/>
       <w:r>
         <w:rPr>
           <w:rFonts w:hint="default"/>
-        </w:rPr>
-        <w:t>desta dimensão.</w:t>
+          <w:sz w:val="24"/>
+          <w:szCs w:val="24"/>
+        </w:rPr>
+        <w:t>capital inicial que foi utilizado para uma iniciativa desta dimensão.</w:t>
       </w:r>
     </w:p>
     <w:sectPr>

</xml_diff>

<commit_message>
melhorando o texto com 207 palavras
</commit_message>
<xml_diff>
--- a/ad1_empreendedorismo.docx
+++ b/ad1_empreendedorismo.docx
@@ -14,7 +14,7 @@
           <w:sz w:val="24"/>
           <w:szCs w:val="24"/>
         </w:rPr>
-        <w:t>A palestra feita por Robinson Shiba, fundador da empresa de fast-food e comida chinesa China in Box, conta a história de vida dele, também aborda relatos e motivações que  influenciaram o surgimento da empresa.</w:t>
+        <w:t>A palestra feita por Robinson Shiba, fundador da empresa de fast-food e comida chinesa China in Box, conta a história de vida dele, também aborda relatos e motivações que influenciaram o surgimento da empresa.</w:t>
       </w:r>
     </w:p>
     <w:p>
@@ -61,7 +61,23 @@
           <w:sz w:val="24"/>
           <w:szCs w:val="24"/>
         </w:rPr>
-        <w:t>“box” de comida chinesa. Ele reparou que não havia aquele tipo negócio no Brasil e seria uma boa ideia investir nesse tipo de comercio em sua terra natal, pois o mercado brasileiro não estava saturado de delivery desse gênero.</w:t>
+        <w:t>“box” de comida chinesa</w:t>
+      </w:r>
+      <w:r>
+        <w:rPr>
+          <w:rFonts w:hint="default"/>
+          <w:sz w:val="24"/>
+          <w:szCs w:val="24"/>
+        </w:rPr>
+        <w:t xml:space="preserve"> e alta demanda de consumidores por aquele tipo de alimento</w:t>
+      </w:r>
+      <w:r>
+        <w:rPr>
+          <w:rFonts w:hint="default"/>
+          <w:sz w:val="24"/>
+          <w:szCs w:val="24"/>
+        </w:rPr>
+        <w:t>. Ele reparou que não havia aquele tipo negócio no Brasil e seria uma boa ideia investir nesse tipo de comercio em sua terra natal, pois o mercado brasileiro não estava saturado de delivery desse gênero.</w:t>
       </w:r>
     </w:p>
     <w:p>
@@ -86,63 +102,15 @@
           <w:sz w:val="24"/>
           <w:szCs w:val="24"/>
         </w:rPr>
-        <w:t xml:space="preserve">O capital inicial para a criação da empresa veio da venda de dois consultórios que Robison Shiba tinha e </w:t>
-      </w:r>
-      <w:r>
-        <w:rPr>
-          <w:rFonts w:hint="default"/>
-          <w:sz w:val="24"/>
-          <w:szCs w:val="24"/>
-        </w:rPr>
-        <w:t>através do</w:t>
-      </w:r>
-      <w:r>
-        <w:rPr>
-          <w:rFonts w:hint="default"/>
-          <w:sz w:val="24"/>
-          <w:szCs w:val="24"/>
-        </w:rPr>
-        <w:t xml:space="preserve"> seu pai</w:t>
-      </w:r>
-      <w:r>
-        <w:rPr>
-          <w:rFonts w:hint="default"/>
-          <w:sz w:val="24"/>
-          <w:szCs w:val="24"/>
-        </w:rPr>
-        <w:t>,</w:t>
-      </w:r>
-      <w:r>
-        <w:rPr>
-          <w:rFonts w:hint="default"/>
-          <w:sz w:val="24"/>
-          <w:szCs w:val="24"/>
-        </w:rPr>
-        <w:t xml:space="preserve"> que vendeu um apartamento por um terço do valor para ajudar o filho nesta empreitada. Embora todo o negocio inicialmente tenha riscos, este fato ajudou </w:t>
-      </w:r>
-      <w:r>
-        <w:rPr>
-          <w:rFonts w:hint="default"/>
-          <w:sz w:val="24"/>
-          <w:szCs w:val="24"/>
-        </w:rPr>
-        <w:t>Shiba a não</w:t>
-      </w:r>
-      <w:r>
-        <w:rPr>
-          <w:rFonts w:hint="default"/>
-          <w:sz w:val="24"/>
-          <w:szCs w:val="24"/>
-        </w:rPr>
-        <w:t xml:space="preserve"> contrair uma divida no inicio da empreitada, entretanto, não é informado o </w:t>
-      </w:r>
-      <w:r>
-        <w:rPr>
-          <w:rFonts w:hint="default"/>
-          <w:sz w:val="24"/>
-          <w:szCs w:val="24"/>
-        </w:rPr>
-        <w:t xml:space="preserve">valor do </w:t>
+        <w:t>O capital inicial para a criação da empresa veio da venda de dois consultórios que Robison Shiba tinha e através do seu pai, que vendeu um apartamento por um terço do valor para ajudar o filho nesta empreitada. Embora todo o negocio inicialmente tenha riscos, este fato ajudou Shiba a não contrair uma divida no inicio da empreitada, entretanto, não é informado o valor do capital inicial que foi utilizado para uma iniciativa</w:t>
+      </w:r>
+      <w:r>
+        <w:rPr>
+          <w:rFonts w:hint="default"/>
+          <w:sz w:val="24"/>
+          <w:szCs w:val="24"/>
+        </w:rPr>
+        <w:t xml:space="preserve"> empresarial</w:t>
       </w:r>
       <w:bookmarkStart w:id="0" w:name="_GoBack"/>
       <w:bookmarkEnd w:id="0"/>
@@ -152,7 +120,7 @@
           <w:sz w:val="24"/>
           <w:szCs w:val="24"/>
         </w:rPr>
-        <w:t>capital inicial que foi utilizado para uma iniciativa desta dimensão.</w:t>
+        <w:t xml:space="preserve"> desta dimensão.</w:t>
       </w:r>
     </w:p>
     <w:sectPr>

</xml_diff>